<commit_message>
Terminadas as três entidades do jogo: jogador, partida e pergunta. Finalizada estruturação de pastas do projeto
</commit_message>
<xml_diff>
--- a/Docs/Modelagem de dados Questões-BR.docx
+++ b/Docs/Modelagem de dados Questões-BR.docx
@@ -26,8 +26,13 @@
     <w:p/>
     <w:p>
       <w:r>
-        <w:t>Id: int</w:t>
-      </w:r>
+        <w:t xml:space="preserve">Id: </w:t>
+      </w:r>
+      <w:proofErr w:type="spellStart"/>
+      <w:r>
+        <w:t>int</w:t>
+      </w:r>
+      <w:proofErr w:type="spellEnd"/>
       <w:r>
         <w:t xml:space="preserve"> (chave primária</w:t>
       </w:r>
@@ -37,12 +42,36 @@
     </w:p>
     <w:p>
       <w:r>
-        <w:t>Nome de usuário: string.</w:t>
-      </w:r>
-    </w:p>
-    <w:p>
-      <w:r>
-        <w:t>Senha (criptografada, hash): string.</w:t>
+        <w:t xml:space="preserve">Nome de usuário: </w:t>
+      </w:r>
+      <w:proofErr w:type="spellStart"/>
+      <w:r>
+        <w:t>string</w:t>
+      </w:r>
+      <w:proofErr w:type="spellEnd"/>
+      <w:r>
+        <w:t>.</w:t>
+      </w:r>
+    </w:p>
+    <w:p>
+      <w:r>
+        <w:t xml:space="preserve">Senha (criptografada, </w:t>
+      </w:r>
+      <w:proofErr w:type="spellStart"/>
+      <w:r>
+        <w:t>hash</w:t>
+      </w:r>
+      <w:proofErr w:type="spellEnd"/>
+      <w:r>
+        <w:t xml:space="preserve">): </w:t>
+      </w:r>
+      <w:proofErr w:type="spellStart"/>
+      <w:r>
+        <w:t>string</w:t>
+      </w:r>
+      <w:proofErr w:type="spellEnd"/>
+      <w:r>
+        <w:t>.</w:t>
       </w:r>
     </w:p>
     <w:p>
@@ -78,18 +107,42 @@
     <w:p/>
     <w:p>
       <w:r>
-        <w:t>ID da partida: int (chave primária).</w:t>
-      </w:r>
-    </w:p>
-    <w:p>
-      <w:r>
-        <w:t xml:space="preserve">ID do jogador: int (chave </w:t>
+        <w:t xml:space="preserve">ID da partida: </w:t>
+      </w:r>
+      <w:proofErr w:type="spellStart"/>
+      <w:r>
+        <w:t>int</w:t>
+      </w:r>
+      <w:proofErr w:type="spellEnd"/>
+      <w:r>
+        <w:t xml:space="preserve"> (chave primária).</w:t>
+      </w:r>
+    </w:p>
+    <w:p>
+      <w:r>
+        <w:t xml:space="preserve">ID do jogador: </w:t>
+      </w:r>
+      <w:proofErr w:type="spellStart"/>
+      <w:r>
+        <w:t>int</w:t>
+      </w:r>
+      <w:proofErr w:type="spellEnd"/>
+      <w:r>
+        <w:t xml:space="preserve"> (chave </w:t>
       </w:r>
       <w:r>
         <w:t>estrangeira</w:t>
       </w:r>
       <w:r>
-        <w:t xml:space="preserve"> que referencia o jogador</w:t>
+        <w:t xml:space="preserve"> que </w:t>
+      </w:r>
+      <w:proofErr w:type="spellStart"/>
+      <w:r>
+        <w:t>referencia</w:t>
+      </w:r>
+      <w:proofErr w:type="spellEnd"/>
+      <w:r>
+        <w:t xml:space="preserve"> o jogador</w:t>
       </w:r>
       <w:r>
         <w:t>).</w:t>
@@ -147,7 +200,15 @@
     <w:p/>
     <w:p>
       <w:r>
-        <w:t>Tabela partidaPergunta: faz um vínculo entre as informações de partida e das perguntas correspondentes.</w:t>
+        <w:t xml:space="preserve">Tabela </w:t>
+      </w:r>
+      <w:proofErr w:type="spellStart"/>
+      <w:r>
+        <w:t>partidaPergunta</w:t>
+      </w:r>
+      <w:proofErr w:type="spellEnd"/>
+      <w:r>
+        <w:t>: faz um vínculo entre as informações de partida e das perguntas correspondentes.</w:t>
       </w:r>
     </w:p>
     <w:p/>
@@ -158,12 +219,44 @@
     </w:p>
     <w:p>
       <w:r>
-        <w:t>ID da partida: int (chave estrangeira que referencia a partida a ser jogada).</w:t>
-      </w:r>
-    </w:p>
-    <w:p>
-      <w:r>
-        <w:t>ID da pergunta: int (chave estrangeira que referencia uma pergunta específica).</w:t>
+        <w:t xml:space="preserve">ID da partida: </w:t>
+      </w:r>
+      <w:proofErr w:type="spellStart"/>
+      <w:r>
+        <w:t>int</w:t>
+      </w:r>
+      <w:proofErr w:type="spellEnd"/>
+      <w:r>
+        <w:t xml:space="preserve"> (chave estrangeira que </w:t>
+      </w:r>
+      <w:proofErr w:type="spellStart"/>
+      <w:r>
+        <w:t>referencia</w:t>
+      </w:r>
+      <w:proofErr w:type="spellEnd"/>
+      <w:r>
+        <w:t xml:space="preserve"> a partida a ser jogada).</w:t>
+      </w:r>
+    </w:p>
+    <w:p>
+      <w:r>
+        <w:t xml:space="preserve">ID da pergunta: </w:t>
+      </w:r>
+      <w:proofErr w:type="spellStart"/>
+      <w:r>
+        <w:t>int</w:t>
+      </w:r>
+      <w:proofErr w:type="spellEnd"/>
+      <w:r>
+        <w:t xml:space="preserve"> (chave estrangeira que </w:t>
+      </w:r>
+      <w:proofErr w:type="spellStart"/>
+      <w:r>
+        <w:t>referencia</w:t>
+      </w:r>
+      <w:proofErr w:type="spellEnd"/>
+      <w:r>
+        <w:t xml:space="preserve"> uma pergunta específica).</w:t>
       </w:r>
     </w:p>
     <w:p/>
@@ -175,8 +268,13 @@
     <w:p/>
     <w:p>
       <w:r>
-        <w:t>ID: int</w:t>
-      </w:r>
+        <w:t xml:space="preserve">ID: </w:t>
+      </w:r>
+      <w:proofErr w:type="spellStart"/>
+      <w:r>
+        <w:t>int</w:t>
+      </w:r>
+      <w:proofErr w:type="spellEnd"/>
       <w:r>
         <w:t xml:space="preserve"> (chave primária)</w:t>
       </w:r>
@@ -186,7 +284,15 @@
     </w:p>
     <w:p>
       <w:r>
-        <w:t>Categoria da pergunta: string.</w:t>
+        <w:t xml:space="preserve">Categoria da pergunta: </w:t>
+      </w:r>
+      <w:proofErr w:type="spellStart"/>
+      <w:r>
+        <w:t>string</w:t>
+      </w:r>
+      <w:proofErr w:type="spellEnd"/>
+      <w:r>
+        <w:t>.</w:t>
       </w:r>
     </w:p>
     <w:p>
@@ -197,7 +303,15 @@
         <w:t xml:space="preserve"> da </w:t>
       </w:r>
       <w:r>
-        <w:t>pergunta: string.</w:t>
+        <w:t xml:space="preserve">pergunta: </w:t>
+      </w:r>
+      <w:proofErr w:type="spellStart"/>
+      <w:r>
+        <w:t>string</w:t>
+      </w:r>
+      <w:proofErr w:type="spellEnd"/>
+      <w:r>
+        <w:t>.</w:t>
       </w:r>
       <w:r>
         <w:tab/>
@@ -211,15 +325,28 @@
         <w:t>Alternativas: lista</w:t>
       </w:r>
       <w:r>
-        <w:t xml:space="preserve"> string</w:t>
-      </w:r>
+        <w:t xml:space="preserve"> </w:t>
+      </w:r>
+      <w:proofErr w:type="spellStart"/>
+      <w:r>
+        <w:t>string</w:t>
+      </w:r>
+      <w:proofErr w:type="spellEnd"/>
       <w:r>
         <w:t>.</w:t>
       </w:r>
     </w:p>
     <w:p>
       <w:r>
-        <w:t>Resposta correta: string.</w:t>
+        <w:t xml:space="preserve">Resposta correta: </w:t>
+      </w:r>
+      <w:proofErr w:type="spellStart"/>
+      <w:r>
+        <w:t>string</w:t>
+      </w:r>
+      <w:proofErr w:type="spellEnd"/>
+      <w:r>
+        <w:t>.</w:t>
       </w:r>
     </w:p>
     <w:p>
@@ -244,17 +371,41 @@
     <w:p/>
     <w:p>
       <w:r>
-        <w:t>ID: int (chave primária).</w:t>
-      </w:r>
-    </w:p>
-    <w:p>
-      <w:r>
-        <w:t>Assunto: string.</w:t>
-      </w:r>
-    </w:p>
-    <w:p>
-      <w:r>
-        <w:t>Mensagem: text.</w:t>
+        <w:t xml:space="preserve">ID: </w:t>
+      </w:r>
+      <w:proofErr w:type="spellStart"/>
+      <w:r>
+        <w:t>int</w:t>
+      </w:r>
+      <w:proofErr w:type="spellEnd"/>
+      <w:r>
+        <w:t xml:space="preserve"> (chave primária).</w:t>
+      </w:r>
+    </w:p>
+    <w:p>
+      <w:r>
+        <w:t xml:space="preserve">Assunto: </w:t>
+      </w:r>
+      <w:proofErr w:type="spellStart"/>
+      <w:r>
+        <w:t>string</w:t>
+      </w:r>
+      <w:proofErr w:type="spellEnd"/>
+      <w:r>
+        <w:t>.</w:t>
+      </w:r>
+    </w:p>
+    <w:p>
+      <w:r>
+        <w:t xml:space="preserve">Mensagem: </w:t>
+      </w:r>
+      <w:proofErr w:type="spellStart"/>
+      <w:r>
+        <w:t>text</w:t>
+      </w:r>
+      <w:proofErr w:type="spellEnd"/>
+      <w:r>
+        <w:t>.</w:t>
       </w:r>
     </w:p>
     <w:p>
@@ -264,9 +415,11 @@
       <w:r>
         <w:t xml:space="preserve">: </w:t>
       </w:r>
+      <w:proofErr w:type="spellStart"/>
       <w:r>
         <w:t>int</w:t>
       </w:r>
+      <w:proofErr w:type="spellEnd"/>
       <w:r>
         <w:t xml:space="preserve"> (chave estrangeira referenciando a tabela jogador, e representa o </w:t>
       </w:r>

</xml_diff>

<commit_message>
Criação dos DTOs e entidades que faltavam, incluindo a entidade feedback que havia sido esquecida antes
</commit_message>
<xml_diff>
--- a/Docs/Modelagem de dados Questões-BR.docx
+++ b/Docs/Modelagem de dados Questões-BR.docx
@@ -42,6 +42,16 @@
     </w:p>
     <w:p>
       <w:r>
+        <w:t xml:space="preserve">Nome completo: </w:t>
+      </w:r>
+      <w:proofErr w:type="spellStart"/>
+      <w:r>
+        <w:t>string</w:t>
+      </w:r>
+      <w:proofErr w:type="spellEnd"/>
+    </w:p>
+    <w:p>
+      <w:r>
         <w:t xml:space="preserve">Nome de usuário: </w:t>
       </w:r>
       <w:proofErr w:type="spellStart"/>
@@ -55,6 +65,16 @@
     </w:p>
     <w:p>
       <w:r>
+        <w:t xml:space="preserve">Email: </w:t>
+      </w:r>
+      <w:proofErr w:type="spellStart"/>
+      <w:r>
+        <w:t>string</w:t>
+      </w:r>
+      <w:proofErr w:type="spellEnd"/>
+    </w:p>
+    <w:p>
+      <w:r>
         <w:t xml:space="preserve">Senha (criptografada, </w:t>
       </w:r>
       <w:proofErr w:type="spellStart"/>
@@ -219,6 +239,7 @@
     </w:p>
     <w:p>
       <w:r>
+        <w:lastRenderedPageBreak/>
         <w:t xml:space="preserve">ID da partida: </w:t>
       </w:r>
       <w:proofErr w:type="spellStart"/>
@@ -380,6 +401,45 @@
       <w:proofErr w:type="spellEnd"/>
       <w:r>
         <w:t xml:space="preserve"> (chave primária).</w:t>
+      </w:r>
+    </w:p>
+    <w:p>
+      <w:r>
+        <w:t xml:space="preserve">Nome completo: </w:t>
+      </w:r>
+      <w:proofErr w:type="spellStart"/>
+      <w:r>
+        <w:t>string</w:t>
+      </w:r>
+      <w:proofErr w:type="spellEnd"/>
+      <w:r>
+        <w:t>.</w:t>
+      </w:r>
+    </w:p>
+    <w:p>
+      <w:r>
+        <w:t xml:space="preserve">Nome de usuário: </w:t>
+      </w:r>
+      <w:proofErr w:type="spellStart"/>
+      <w:r>
+        <w:t>string</w:t>
+      </w:r>
+      <w:proofErr w:type="spellEnd"/>
+      <w:r>
+        <w:t>.</w:t>
+      </w:r>
+    </w:p>
+    <w:p>
+      <w:r>
+        <w:t xml:space="preserve">Email: </w:t>
+      </w:r>
+      <w:proofErr w:type="spellStart"/>
+      <w:r>
+        <w:t>string</w:t>
+      </w:r>
+      <w:proofErr w:type="spellEnd"/>
+      <w:r>
+        <w:t>.</w:t>
       </w:r>
     </w:p>
     <w:p>

</xml_diff>

<commit_message>
Por enquanto no python as coisas estão andando. Criadas as classes/entidades Jogador, Pergunta, Partida e Partida-pergunta. Ambiente python criado e configurado com as dependências necessárias
</commit_message>
<xml_diff>
--- a/Docs/Modelagem de dados Questões-BR.docx
+++ b/Docs/Modelagem de dados Questões-BR.docx
@@ -2,6 +2,8 @@
 <file path=word/document.xml><?xml version="1.0" encoding="utf-8"?>
 <w:document xmlns:wpc="http://schemas.microsoft.com/office/word/2010/wordprocessingCanvas" xmlns:cx="http://schemas.microsoft.com/office/drawing/2014/chartex" xmlns:cx1="http://schemas.microsoft.com/office/drawing/2015/9/8/chartex" xmlns:cx2="http://schemas.microsoft.com/office/drawing/2015/10/21/chartex" xmlns:cx3="http://schemas.microsoft.com/office/drawing/2016/5/9/chartex" xmlns:cx4="http://schemas.microsoft.com/office/drawing/2016/5/10/chartex" xmlns:cx5="http://schemas.microsoft.com/office/drawing/2016/5/11/chartex" xmlns:cx6="http://schemas.microsoft.com/office/drawing/2016/5/12/chartex" xmlns:cx7="http://schemas.microsoft.com/office/drawing/2016/5/13/chartex" xmlns:cx8="http://schemas.microsoft.com/office/drawing/2016/5/14/chartex" xmlns:mc="http://schemas.openxmlformats.org/markup-compatibility/2006" xmlns:aink="http://schemas.microsoft.com/office/drawing/2016/ink" xmlns:am3d="http://schemas.microsoft.com/office/drawing/2017/model3d" xmlns:o="urn:schemas-microsoft-com:office:office" xmlns:oel="http://schemas.microsoft.com/office/2019/extlst" xmlns:r="http://schemas.openxmlformats.org/officeDocument/2006/relationships" xmlns:m="http://schemas.openxmlformats.org/officeDocument/2006/math" xmlns:v="urn:schemas-microsoft-com:vml" xmlns:wp14="http://schemas.microsoft.com/office/word/2010/wordprocessingDrawing" xmlns:wp="http://schemas.openxmlformats.org/drawingml/2006/wordprocessingDrawing" xmlns:w10="urn:schemas-microsoft-com:office:word" xmlns:w="http://schemas.openxmlformats.org/wordprocessingml/2006/main" xmlns:w14="http://schemas.microsoft.com/office/word/2010/wordml" xmlns:w15="http://schemas.microsoft.com/office/word/2012/wordml" xmlns:w16cex="http://schemas.microsoft.com/office/word/2018/wordml/cex" xmlns:w16cid="http://schemas.microsoft.com/office/word/2016/wordml/cid" xmlns:w16="http://schemas.microsoft.com/office/word/2018/wordml" xmlns:w16du="http://schemas.microsoft.com/office/word/2023/wordml/word16du" xmlns:w16sdtdh="http://schemas.microsoft.com/office/word/2020/wordml/sdtdatahash" xmlns:w16sdtfl="http://schemas.microsoft.com/office/word/2024/wordml/sdtformatlock" xmlns:w16se="http://schemas.microsoft.com/office/word/2015/wordml/symex" xmlns:wpg="http://schemas.microsoft.com/office/word/2010/wordprocessingGroup" xmlns:wpi="http://schemas.microsoft.com/office/word/2010/wordprocessingInk" xmlns:wne="http://schemas.microsoft.com/office/word/2006/wordml" xmlns:wps="http://schemas.microsoft.com/office/word/2010/wordprocessingShape" mc:Ignorable="w14 w15 w16se w16cid w16 w16cex w16sdtdh w16sdtfl w16du wp14">
   <w:body>
+    <w:p/>
+    <w:p/>
     <w:p>
       <w:r>
         <w:t>Modelagem de dados Questões-BR.</w:t>
@@ -42,225 +44,184 @@
     </w:p>
     <w:p>
       <w:r>
-        <w:t xml:space="preserve">Nome completo: </w:t>
+        <w:t xml:space="preserve">Apelido: </w:t>
       </w:r>
       <w:proofErr w:type="spellStart"/>
       <w:r>
         <w:t>string</w:t>
       </w:r>
       <w:proofErr w:type="spellEnd"/>
-    </w:p>
-    <w:p>
-      <w:r>
-        <w:t xml:space="preserve">Nome de usuário: </w:t>
+      <w:r>
+        <w:t>.</w:t>
+      </w:r>
+    </w:p>
+    <w:p>
+      <w:r>
+        <w:t>Pontuação máxima: int.</w:t>
+      </w:r>
+    </w:p>
+    <w:p>
+      <w:r>
+        <w:t>Relacionamentos:</w:t>
+      </w:r>
+    </w:p>
+    <w:p>
+      <w:r>
+        <w:t>Jogador e Partida: 1/</w:t>
+      </w:r>
+      <w:r>
+        <w:t>n (um jogador pode jogar muitas partidas)</w:t>
+      </w:r>
+      <w:r>
+        <w:t>.</w:t>
+      </w:r>
+    </w:p>
+    <w:p/>
+    <w:p>
+      <w:r>
+        <w:t>Tabela Partida:</w:t>
+      </w:r>
+      <w:r>
+        <w:t xml:space="preserve"> traz as informações da partida que será jogada.</w:t>
+      </w:r>
+    </w:p>
+    <w:p/>
+    <w:p>
+      <w:r>
+        <w:t xml:space="preserve">ID da partida: </w:t>
       </w:r>
       <w:proofErr w:type="spellStart"/>
       <w:r>
-        <w:t>string</w:t>
+        <w:t>int</w:t>
       </w:r>
       <w:proofErr w:type="spellEnd"/>
       <w:r>
+        <w:t xml:space="preserve"> (chave primária).</w:t>
+      </w:r>
+    </w:p>
+    <w:p>
+      <w:r>
+        <w:t xml:space="preserve">ID do jogador: </w:t>
+      </w:r>
+      <w:proofErr w:type="spellStart"/>
+      <w:r>
+        <w:t>int</w:t>
+      </w:r>
+      <w:proofErr w:type="spellEnd"/>
+      <w:r>
+        <w:t xml:space="preserve"> (chave </w:t>
+      </w:r>
+      <w:r>
+        <w:t>estrangeira</w:t>
+      </w:r>
+      <w:r>
+        <w:t xml:space="preserve"> que </w:t>
+      </w:r>
+      <w:proofErr w:type="spellStart"/>
+      <w:r>
+        <w:t>referencia</w:t>
+      </w:r>
+      <w:proofErr w:type="spellEnd"/>
+      <w:r>
+        <w:t xml:space="preserve"> o jogador</w:t>
+      </w:r>
+      <w:r>
+        <w:t>).</w:t>
+      </w:r>
+    </w:p>
+    <w:p>
+      <w:r>
+        <w:t>Pontuação: int.</w:t>
+      </w:r>
+    </w:p>
+    <w:p>
+      <w:r>
+        <w:t>Vidas: int.</w:t>
+      </w:r>
+    </w:p>
+    <w:p>
+      <w:r>
+        <w:t>Relacionamentos:</w:t>
+      </w:r>
+    </w:p>
+    <w:p>
+      <w:r>
+        <w:t xml:space="preserve">Partida e jogador: </w:t>
+      </w:r>
+      <w:r>
+        <w:t>n</w:t>
+      </w:r>
+      <w:r>
+        <w:t>/1</w:t>
+      </w:r>
+      <w:r>
+        <w:t xml:space="preserve"> (muitas partidas podem ser jogadas pelo mesmo jogador, mas uma por vez)</w:t>
+      </w:r>
+      <w:r>
         <w:t>.</w:t>
       </w:r>
     </w:p>
     <w:p>
       <w:r>
-        <w:t xml:space="preserve">Email: </w:t>
+        <w:t xml:space="preserve">Partida e pergunta: </w:t>
+      </w:r>
+      <w:r>
+        <w:t>n</w:t>
+      </w:r>
+      <w:r>
+        <w:t>/n</w:t>
+      </w:r>
+      <w:r>
+        <w:t xml:space="preserve"> (muitas partidas e muitas perguntas por partida)</w:t>
+      </w:r>
+      <w:r>
+        <w:t>.</w:t>
+      </w:r>
+    </w:p>
+    <w:p/>
+    <w:p>
+      <w:r>
+        <w:t xml:space="preserve">Tabela </w:t>
       </w:r>
       <w:proofErr w:type="spellStart"/>
       <w:r>
-        <w:t>string</w:t>
+        <w:t>partidaPergunta</w:t>
       </w:r>
       <w:proofErr w:type="spellEnd"/>
-    </w:p>
-    <w:p>
-      <w:r>
-        <w:t xml:space="preserve">Senha (criptografada, </w:t>
+      <w:r>
+        <w:t>: faz um vínculo entre as informações de partida e das perguntas correspondentes.</w:t>
+      </w:r>
+    </w:p>
+    <w:p/>
+    <w:p>
+      <w:r>
+        <w:t>Chave primária: ID da partida, ID da pergunta.</w:t>
+      </w:r>
+    </w:p>
+    <w:p>
+      <w:r>
+        <w:t xml:space="preserve">ID da partida: </w:t>
       </w:r>
       <w:proofErr w:type="spellStart"/>
       <w:r>
-        <w:t>hash</w:t>
+        <w:t>int</w:t>
       </w:r>
       <w:proofErr w:type="spellEnd"/>
       <w:r>
-        <w:t xml:space="preserve">): </w:t>
+        <w:t xml:space="preserve"> (chave estrangeira que </w:t>
       </w:r>
       <w:proofErr w:type="spellStart"/>
       <w:r>
-        <w:t>string</w:t>
+        <w:t>referencia</w:t>
       </w:r>
       <w:proofErr w:type="spellEnd"/>
       <w:r>
-        <w:t>.</w:t>
-      </w:r>
-    </w:p>
-    <w:p>
-      <w:r>
-        <w:t>Pontuação máxima: int.</w:t>
-      </w:r>
-    </w:p>
-    <w:p>
-      <w:r>
-        <w:t>Relacionamentos:</w:t>
-      </w:r>
-    </w:p>
-    <w:p>
-      <w:r>
-        <w:t>Jogador e Partida: 1/</w:t>
-      </w:r>
-      <w:r>
-        <w:t>n (um jogador pode jogar muitas partidas)</w:t>
-      </w:r>
-      <w:r>
-        <w:t>.</w:t>
-      </w:r>
-    </w:p>
-    <w:p/>
-    <w:p>
-      <w:r>
-        <w:t>Tabela Partida:</w:t>
-      </w:r>
-      <w:r>
-        <w:t xml:space="preserve"> traz as informações da partida que será jogada.</w:t>
-      </w:r>
-    </w:p>
-    <w:p/>
-    <w:p>
-      <w:r>
-        <w:t xml:space="preserve">ID da partida: </w:t>
-      </w:r>
-      <w:proofErr w:type="spellStart"/>
-      <w:r>
-        <w:t>int</w:t>
-      </w:r>
-      <w:proofErr w:type="spellEnd"/>
-      <w:r>
-        <w:t xml:space="preserve"> (chave primária).</w:t>
-      </w:r>
-    </w:p>
-    <w:p>
-      <w:r>
-        <w:t xml:space="preserve">ID do jogador: </w:t>
-      </w:r>
-      <w:proofErr w:type="spellStart"/>
-      <w:r>
-        <w:t>int</w:t>
-      </w:r>
-      <w:proofErr w:type="spellEnd"/>
-      <w:r>
-        <w:t xml:space="preserve"> (chave </w:t>
-      </w:r>
-      <w:r>
-        <w:t>estrangeira</w:t>
-      </w:r>
-      <w:r>
-        <w:t xml:space="preserve"> que </w:t>
-      </w:r>
-      <w:proofErr w:type="spellStart"/>
-      <w:r>
-        <w:t>referencia</w:t>
-      </w:r>
-      <w:proofErr w:type="spellEnd"/>
-      <w:r>
-        <w:t xml:space="preserve"> o jogador</w:t>
-      </w:r>
-      <w:r>
-        <w:t>).</w:t>
-      </w:r>
-    </w:p>
-    <w:p>
-      <w:r>
-        <w:t>Pontuação: int.</w:t>
-      </w:r>
-    </w:p>
-    <w:p>
-      <w:r>
-        <w:t>Vidas: int.</w:t>
-      </w:r>
-    </w:p>
-    <w:p>
-      <w:r>
-        <w:t>Relacionamentos:</w:t>
-      </w:r>
-    </w:p>
-    <w:p>
-      <w:r>
-        <w:t xml:space="preserve">Partida e jogador: </w:t>
-      </w:r>
-      <w:r>
-        <w:t>n</w:t>
-      </w:r>
-      <w:r>
-        <w:t>/1</w:t>
-      </w:r>
-      <w:r>
-        <w:t xml:space="preserve"> (muitas partidas podem ser jogadas pelo mesmo jogador, mas uma por vez)</w:t>
-      </w:r>
-      <w:r>
-        <w:t>.</w:t>
-      </w:r>
-    </w:p>
-    <w:p>
-      <w:r>
-        <w:t xml:space="preserve">Partida e pergunta: </w:t>
-      </w:r>
-      <w:r>
-        <w:t>n</w:t>
-      </w:r>
-      <w:r>
-        <w:t>/n</w:t>
-      </w:r>
-      <w:r>
-        <w:t xml:space="preserve"> (muitas partidas e muitas perguntas por partida)</w:t>
-      </w:r>
-      <w:r>
-        <w:t>.</w:t>
-      </w:r>
-    </w:p>
-    <w:p/>
-    <w:p>
-      <w:r>
-        <w:t xml:space="preserve">Tabela </w:t>
-      </w:r>
-      <w:proofErr w:type="spellStart"/>
-      <w:r>
-        <w:t>partidaPergunta</w:t>
-      </w:r>
-      <w:proofErr w:type="spellEnd"/>
-      <w:r>
-        <w:t>: faz um vínculo entre as informações de partida e das perguntas correspondentes.</w:t>
-      </w:r>
-    </w:p>
-    <w:p/>
-    <w:p>
-      <w:r>
-        <w:t>Chave primária: ID da partida, ID da pergunta.</w:t>
+        <w:t xml:space="preserve"> a partida a ser jogada).</w:t>
       </w:r>
     </w:p>
     <w:p>
       <w:r>
         <w:lastRenderedPageBreak/>
-        <w:t xml:space="preserve">ID da partida: </w:t>
-      </w:r>
-      <w:proofErr w:type="spellStart"/>
-      <w:r>
-        <w:t>int</w:t>
-      </w:r>
-      <w:proofErr w:type="spellEnd"/>
-      <w:r>
-        <w:t xml:space="preserve"> (chave estrangeira que </w:t>
-      </w:r>
-      <w:proofErr w:type="spellStart"/>
-      <w:r>
-        <w:t>referencia</w:t>
-      </w:r>
-      <w:proofErr w:type="spellEnd"/>
-      <w:r>
-        <w:t xml:space="preserve"> a partida a ser jogada).</w:t>
-      </w:r>
-    </w:p>
-    <w:p>
-      <w:r>
         <w:t xml:space="preserve">ID da pergunta: </w:t>
       </w:r>
       <w:proofErr w:type="spellStart"/>

</xml_diff>